<commit_message>
Product Backlog Sprint 2
</commit_message>
<xml_diff>
--- a/Product-Backlog.docx
+++ b/Product-Backlog.docx
@@ -1151,6 +1151,24 @@
     </w:p>
     <w:p>
       <w:pPr>
+        <w:spacing w:after="160" w:line="259" w:lineRule="auto"/>
+        <w:rPr>
+          <w:rFonts w:eastAsiaTheme="majorEastAsia" w:cstheme="majorBidi"/>
+          <w:b/>
+          <w:sz w:val="24"/>
+          <w:szCs w:val="26"/>
+          <w:lang w:val="de-DE"/>
+        </w:rPr>
+      </w:pPr>
+      <w:r>
+        <w:rPr>
+          <w:lang w:val="de-DE"/>
+        </w:rPr>
+        <w:br w:type="page"/>
+      </w:r>
+    </w:p>
+    <w:p>
+      <w:pPr>
         <w:pStyle w:val="berschrift2"/>
         <w:rPr>
           <w:lang w:val="de-DE"/>
@@ -1160,6 +1178,7 @@
         <w:rPr>
           <w:lang w:val="de-DE"/>
         </w:rPr>
+        <w:lastRenderedPageBreak/>
         <w:t>Story: Administrator Einstellungsverwaltung</w:t>
       </w:r>
     </w:p>
@@ -1291,6 +1310,223 @@
         </w:rPr>
         <w:t xml:space="preserve">Points: </w:t>
       </w:r>
+      <w:r>
+        <w:rPr>
+          <w:lang w:val="de-DE"/>
+        </w:rPr>
+        <w:t>21</w:t>
+      </w:r>
+    </w:p>
+    <w:p>
+      <w:pPr>
+        <w:rPr>
+          <w:lang w:val="de-DE"/>
+        </w:rPr>
+      </w:pPr>
+    </w:p>
+    <w:p>
+      <w:pPr>
+        <w:rPr>
+          <w:lang w:val="de-DE"/>
+        </w:rPr>
+      </w:pPr>
+      <w:r>
+        <w:rPr>
+          <w:lang w:val="de-DE"/>
+        </w:rPr>
+        <w:t>Tasks:</w:t>
+      </w:r>
+    </w:p>
+    <w:p>
+      <w:pPr>
+        <w:pStyle w:val="Listenabsatz"/>
+        <w:numPr>
+          <w:ilvl w:val="0"/>
+          <w:numId w:val="11"/>
+        </w:numPr>
+        <w:rPr>
+          <w:lang w:val="de-DE"/>
+        </w:rPr>
+      </w:pPr>
+      <w:r>
+        <w:rPr>
+          <w:lang w:val="de-DE"/>
+        </w:rPr>
+        <w:t>Erlaubte Orte auflisten, löschen, hinzufügen</w:t>
+      </w:r>
+      <w:r>
+        <w:rPr>
+          <w:lang w:val="de-DE"/>
+        </w:rPr>
+        <w:tab/>
+      </w:r>
+      <w:r>
+        <w:rPr>
+          <w:lang w:val="de-DE"/>
+        </w:rPr>
+        <w:tab/>
+        <w:t>2</w:t>
+      </w:r>
+    </w:p>
+    <w:p>
+      <w:pPr>
+        <w:pStyle w:val="Listenabsatz"/>
+        <w:numPr>
+          <w:ilvl w:val="0"/>
+          <w:numId w:val="11"/>
+        </w:numPr>
+        <w:rPr>
+          <w:lang w:val="de-DE"/>
+        </w:rPr>
+      </w:pPr>
+      <w:r>
+        <w:rPr>
+          <w:lang w:val="de-DE"/>
+        </w:rPr>
+        <w:t>Hinweis wenn Personen aus nicht erlabten Orten</w:t>
+      </w:r>
+      <w:r>
+        <w:rPr>
+          <w:lang w:val="de-DE"/>
+        </w:rPr>
+        <w:tab/>
+      </w:r>
+      <w:r>
+        <w:rPr>
+          <w:lang w:val="de-DE"/>
+        </w:rPr>
+        <w:tab/>
+        <w:t>2</w:t>
+      </w:r>
+    </w:p>
+    <w:p>
+      <w:pPr>
+        <w:pStyle w:val="Listenabsatz"/>
+        <w:numPr>
+          <w:ilvl w:val="0"/>
+          <w:numId w:val="11"/>
+        </w:numPr>
+        <w:rPr>
+          <w:lang w:val="de-DE"/>
+        </w:rPr>
+      </w:pPr>
+      <w:r>
+        <w:rPr>
+          <w:lang w:val="de-DE"/>
+        </w:rPr>
+        <w:t>Rabatt anzeigen, ändern</w:t>
+      </w:r>
+      <w:r>
+        <w:rPr>
+          <w:lang w:val="de-DE"/>
+        </w:rPr>
+        <w:tab/>
+      </w:r>
+      <w:r>
+        <w:rPr>
+          <w:lang w:val="de-DE"/>
+        </w:rPr>
+        <w:tab/>
+      </w:r>
+      <w:r>
+        <w:rPr>
+          <w:lang w:val="de-DE"/>
+        </w:rPr>
+        <w:tab/>
+      </w:r>
+      <w:r>
+        <w:rPr>
+          <w:lang w:val="de-DE"/>
+        </w:rPr>
+        <w:tab/>
+      </w:r>
+      <w:r>
+        <w:rPr>
+          <w:lang w:val="de-DE"/>
+        </w:rPr>
+        <w:tab/>
+        <w:t>0,5</w:t>
+      </w:r>
+    </w:p>
+    <w:p>
+      <w:pPr>
+        <w:pStyle w:val="Listenabsatz"/>
+        <w:numPr>
+          <w:ilvl w:val="0"/>
+          <w:numId w:val="11"/>
+        </w:numPr>
+        <w:rPr>
+          <w:lang w:val="de-DE"/>
+        </w:rPr>
+      </w:pPr>
+      <w:r>
+        <w:rPr>
+          <w:lang w:val="de-DE"/>
+        </w:rPr>
+        <w:t>E-Mail-Sendedaten anzeigen, ändern</w:t>
+      </w:r>
+      <w:r>
+        <w:rPr>
+          <w:lang w:val="de-DE"/>
+        </w:rPr>
+        <w:tab/>
+      </w:r>
+      <w:r>
+        <w:rPr>
+          <w:lang w:val="de-DE"/>
+        </w:rPr>
+        <w:tab/>
+      </w:r>
+      <w:r>
+        <w:rPr>
+          <w:lang w:val="de-DE"/>
+        </w:rPr>
+        <w:tab/>
+        <w:t>1</w:t>
+      </w:r>
+    </w:p>
+    <w:p>
+      <w:pPr>
+        <w:pStyle w:val="Listenabsatz"/>
+        <w:numPr>
+          <w:ilvl w:val="0"/>
+          <w:numId w:val="11"/>
+        </w:numPr>
+        <w:rPr>
+          <w:lang w:val="de-DE"/>
+        </w:rPr>
+      </w:pPr>
+      <w:r>
+        <w:rPr>
+          <w:lang w:val="de-DE"/>
+        </w:rPr>
+        <w:t>Anmeldezeitraum anzeigen, ändern</w:t>
+      </w:r>
+      <w:r>
+        <w:rPr>
+          <w:lang w:val="de-DE"/>
+        </w:rPr>
+        <w:tab/>
+      </w:r>
+      <w:r>
+        <w:rPr>
+          <w:lang w:val="de-DE"/>
+        </w:rPr>
+        <w:tab/>
+      </w:r>
+      <w:r>
+        <w:rPr>
+          <w:lang w:val="de-DE"/>
+        </w:rPr>
+        <w:tab/>
+      </w:r>
+      <w:r>
+        <w:rPr>
+          <w:lang w:val="de-DE"/>
+        </w:rPr>
+        <w:tab/>
+        <w:t>0,5</w:t>
+      </w:r>
     </w:p>
     <w:p>
       <w:pPr>
@@ -1353,6 +1589,114 @@
     </w:p>
     <w:p>
       <w:pPr>
+        <w:rPr>
+          <w:lang w:val="de-DE"/>
+        </w:rPr>
+      </w:pPr>
+      <w:r>
+        <w:rPr>
+          <w:lang w:val="de-DE"/>
+        </w:rPr>
+        <w:t xml:space="preserve">Points: </w:t>
+      </w:r>
+      <w:r>
+        <w:rPr>
+          <w:lang w:val="de-DE"/>
+        </w:rPr>
+        <w:t>21</w:t>
+      </w:r>
+    </w:p>
+    <w:p>
+      <w:pPr>
+        <w:rPr>
+          <w:lang w:val="de-DE"/>
+        </w:rPr>
+      </w:pPr>
+    </w:p>
+    <w:p>
+      <w:pPr>
+        <w:rPr>
+          <w:lang w:val="de-DE"/>
+        </w:rPr>
+      </w:pPr>
+      <w:r>
+        <w:rPr>
+          <w:lang w:val="de-DE"/>
+        </w:rPr>
+        <w:t>Tasks:</w:t>
+      </w:r>
+    </w:p>
+    <w:p>
+      <w:pPr>
+        <w:pStyle w:val="Listenabsatz"/>
+        <w:numPr>
+          <w:ilvl w:val="0"/>
+          <w:numId w:val="6"/>
+        </w:numPr>
+        <w:rPr>
+          <w:lang w:val="de-DE"/>
+        </w:rPr>
+      </w:pPr>
+      <w:r>
+        <w:rPr>
+          <w:lang w:val="de-DE"/>
+        </w:rPr>
+        <w:t>Liste anzeigen</w:t>
+      </w:r>
+      <w:r>
+        <w:rPr>
+          <w:lang w:val="de-DE"/>
+        </w:rPr>
+        <w:tab/>
+      </w:r>
+      <w:r>
+        <w:rPr>
+          <w:lang w:val="de-DE"/>
+        </w:rPr>
+        <w:tab/>
+        <w:t>1</w:t>
+      </w:r>
+    </w:p>
+    <w:p>
+      <w:pPr>
+        <w:pStyle w:val="Listenabsatz"/>
+        <w:numPr>
+          <w:ilvl w:val="0"/>
+          <w:numId w:val="6"/>
+        </w:numPr>
+        <w:rPr>
+          <w:lang w:val="de-DE"/>
+        </w:rPr>
+      </w:pPr>
+      <w:r>
+        <w:rPr>
+          <w:lang w:val="de-DE"/>
+        </w:rPr>
+        <w:t>E-Mail versenden?</w:t>
+      </w:r>
+      <w:r>
+        <w:rPr>
+          <w:lang w:val="de-DE"/>
+        </w:rPr>
+        <w:tab/>
+      </w:r>
+      <w:r>
+        <w:rPr>
+          <w:lang w:val="de-DE"/>
+        </w:rPr>
+        <w:tab/>
+        <w:t>2</w:t>
+      </w:r>
+    </w:p>
+    <w:p>
+      <w:pPr>
+        <w:rPr>
+          <w:lang w:val="de-DE"/>
+        </w:rPr>
+      </w:pPr>
+    </w:p>
+    <w:p>
+      <w:pPr>
         <w:pStyle w:val="berschrift2"/>
         <w:rPr>
           <w:lang w:val="de-DE"/>
@@ -1603,76 +1947,666 @@
     </w:p>
     <w:p>
       <w:pPr>
-        <w:rPr>
-          <w:lang w:val="de-DE"/>
-        </w:rPr>
-      </w:pPr>
-    </w:p>
-    <w:p>
-      <w:pPr>
         <w:pStyle w:val="berschrift2"/>
         <w:rPr>
           <w:lang w:val="de-DE"/>
         </w:rPr>
       </w:pPr>
-      <w:proofErr w:type="spellStart"/>
-      <w:r>
-        <w:rPr>
-          <w:lang w:val="de-DE"/>
-        </w:rPr>
-        <w:t>Finished</w:t>
-      </w:r>
-      <w:proofErr w:type="spellEnd"/>
-      <w:r>
-        <w:rPr>
-          <w:lang w:val="de-DE"/>
-        </w:rPr>
-        <w:t xml:space="preserve"> Stories</w:t>
-      </w:r>
-      <w:r>
-        <w:rPr>
-          <w:lang w:val="de-DE"/>
-        </w:rPr>
-        <w:t>:</w:t>
-      </w:r>
-    </w:p>
-    <w:p>
-      <w:pPr>
-        <w:pStyle w:val="Listenabsatz"/>
-        <w:numPr>
-          <w:ilvl w:val="0"/>
-          <w:numId w:val="10"/>
-        </w:numPr>
-        <w:rPr>
-          <w:lang w:val="de-DE"/>
-        </w:rPr>
-      </w:pPr>
-      <w:r>
-        <w:rPr>
-          <w:lang w:val="de-DE"/>
-        </w:rPr>
-        <w:t>Login</w:t>
-      </w:r>
-    </w:p>
-    <w:p>
-      <w:pPr>
-        <w:pStyle w:val="Listenabsatz"/>
-        <w:numPr>
-          <w:ilvl w:val="0"/>
-          <w:numId w:val="10"/>
-        </w:numPr>
-        <w:rPr>
-          <w:lang w:val="de-DE"/>
-        </w:rPr>
-      </w:pPr>
-      <w:r>
-        <w:rPr>
-          <w:lang w:val="de-DE"/>
-        </w:rPr>
-        <w:t>Registration</w:t>
+      <w:r>
+        <w:rPr>
+          <w:lang w:val="de-DE"/>
+        </w:rPr>
+        <w:t>Story: Admin Kursverwaltung</w:t>
+      </w:r>
+    </w:p>
+    <w:p>
+      <w:pPr>
+        <w:rPr>
+          <w:lang w:val="de-DE"/>
+        </w:rPr>
+      </w:pPr>
+      <w:r>
+        <w:rPr>
+          <w:lang w:val="de-DE"/>
+        </w:rPr>
+        <w:t>Akzeptanzkriterien:</w:t>
+      </w:r>
+    </w:p>
+    <w:p>
+      <w:pPr>
+        <w:pStyle w:val="Listenabsatz"/>
+        <w:numPr>
+          <w:ilvl w:val="0"/>
+          <w:numId w:val="12"/>
+        </w:numPr>
+        <w:rPr>
+          <w:lang w:val="de-DE"/>
+        </w:rPr>
+      </w:pPr>
+      <w:r>
+        <w:rPr>
+          <w:lang w:val="de-DE"/>
+        </w:rPr>
+        <w:t>Kurse anzeigen und verwalten</w:t>
+      </w:r>
+    </w:p>
+    <w:p>
+      <w:pPr>
+        <w:pStyle w:val="Listenabsatz"/>
+        <w:numPr>
+          <w:ilvl w:val="0"/>
+          <w:numId w:val="12"/>
+        </w:numPr>
+        <w:rPr>
+          <w:lang w:val="de-DE"/>
+        </w:rPr>
+      </w:pPr>
+      <w:r>
+        <w:rPr>
+          <w:lang w:val="de-DE"/>
+        </w:rPr>
+        <w:t>Kurs anlegen</w:t>
+      </w:r>
+    </w:p>
+    <w:p>
+      <w:pPr>
+        <w:pStyle w:val="Listenabsatz"/>
+        <w:numPr>
+          <w:ilvl w:val="0"/>
+          <w:numId w:val="12"/>
+        </w:numPr>
+        <w:rPr>
+          <w:lang w:val="de-DE"/>
+        </w:rPr>
+      </w:pPr>
+      <w:r>
+        <w:rPr>
+          <w:lang w:val="de-DE"/>
+        </w:rPr>
+        <w:t>Verringern nur um freie Plätze</w:t>
+      </w:r>
+    </w:p>
+    <w:p>
+      <w:pPr>
+        <w:rPr>
+          <w:lang w:val="de-DE"/>
+        </w:rPr>
+      </w:pPr>
+    </w:p>
+    <w:p>
+      <w:pPr>
+        <w:rPr>
+          <w:lang w:val="de-DE"/>
+        </w:rPr>
+      </w:pPr>
+      <w:r>
+        <w:rPr>
+          <w:lang w:val="de-DE"/>
+        </w:rPr>
+        <w:t xml:space="preserve">Points: </w:t>
+      </w:r>
+      <w:r>
+        <w:rPr>
+          <w:lang w:val="de-DE"/>
+        </w:rPr>
+        <w:t>34</w:t>
+      </w:r>
+    </w:p>
+    <w:p>
+      <w:pPr>
+        <w:rPr>
+          <w:lang w:val="de-DE"/>
+        </w:rPr>
+      </w:pPr>
+    </w:p>
+    <w:p>
+      <w:pPr>
+        <w:rPr>
+          <w:lang w:val="de-DE"/>
+        </w:rPr>
+      </w:pPr>
+      <w:r>
+        <w:rPr>
+          <w:lang w:val="de-DE"/>
+        </w:rPr>
+        <w:t>Tasks:</w:t>
+      </w:r>
+      <w:r>
+        <w:rPr>
+          <w:lang w:val="de-DE"/>
+        </w:rPr>
+        <w:t xml:space="preserve"> </w:t>
+      </w:r>
+    </w:p>
+    <w:p>
+      <w:pPr>
+        <w:pStyle w:val="Listenabsatz"/>
+        <w:numPr>
+          <w:ilvl w:val="0"/>
+          <w:numId w:val="14"/>
+        </w:numPr>
+        <w:rPr>
+          <w:lang w:val="de-DE"/>
+        </w:rPr>
+      </w:pPr>
+      <w:r>
+        <w:rPr>
+          <w:lang w:val="de-DE"/>
+        </w:rPr>
+        <w:t>Panel Kurs anlegen</w:t>
+      </w:r>
+      <w:r>
+        <w:rPr>
+          <w:lang w:val="de-DE"/>
+        </w:rPr>
+        <w:tab/>
+      </w:r>
+      <w:r>
+        <w:rPr>
+          <w:lang w:val="de-DE"/>
+        </w:rPr>
+        <w:tab/>
+      </w:r>
+      <w:r>
+        <w:rPr>
+          <w:lang w:val="de-DE"/>
+        </w:rPr>
+        <w:tab/>
+      </w:r>
+      <w:r>
+        <w:rPr>
+          <w:lang w:val="de-DE"/>
+        </w:rPr>
+        <w:tab/>
+      </w:r>
+      <w:r>
+        <w:rPr>
+          <w:lang w:val="de-DE"/>
+        </w:rPr>
+        <w:tab/>
+        <w:t>2,5</w:t>
+      </w:r>
+    </w:p>
+    <w:p>
+      <w:pPr>
+        <w:pStyle w:val="Listenabsatz"/>
+        <w:numPr>
+          <w:ilvl w:val="0"/>
+          <w:numId w:val="14"/>
+        </w:numPr>
+        <w:rPr>
+          <w:lang w:val="de-DE"/>
+        </w:rPr>
+      </w:pPr>
+      <w:r>
+        <w:rPr>
+          <w:lang w:val="de-DE"/>
+        </w:rPr>
+        <w:t>Tabelle anzeigen</w:t>
+      </w:r>
+      <w:r>
+        <w:rPr>
+          <w:lang w:val="de-DE"/>
+        </w:rPr>
+        <w:tab/>
+      </w:r>
+      <w:r>
+        <w:rPr>
+          <w:lang w:val="de-DE"/>
+        </w:rPr>
+        <w:tab/>
+      </w:r>
+      <w:r>
+        <w:rPr>
+          <w:lang w:val="de-DE"/>
+        </w:rPr>
+        <w:tab/>
+      </w:r>
+      <w:r>
+        <w:rPr>
+          <w:lang w:val="de-DE"/>
+        </w:rPr>
+        <w:tab/>
+      </w:r>
+      <w:r>
+        <w:rPr>
+          <w:lang w:val="de-DE"/>
+        </w:rPr>
+        <w:tab/>
+        <w:t>1</w:t>
+      </w:r>
+    </w:p>
+    <w:p>
+      <w:pPr>
+        <w:pStyle w:val="Listenabsatz"/>
+        <w:numPr>
+          <w:ilvl w:val="0"/>
+          <w:numId w:val="14"/>
+        </w:numPr>
+        <w:rPr>
+          <w:lang w:val="de-DE"/>
+        </w:rPr>
+      </w:pPr>
+      <w:r>
+        <w:rPr>
+          <w:lang w:val="de-DE"/>
+        </w:rPr>
+        <w:t>Panel</w:t>
+      </w:r>
+      <w:r>
+        <w:rPr>
+          <w:lang w:val="de-DE"/>
+        </w:rPr>
+        <w:t xml:space="preserve"> einzelnen Kurs anzeigen</w:t>
+      </w:r>
+      <w:r>
+        <w:rPr>
+          <w:lang w:val="de-DE"/>
+        </w:rPr>
+        <w:t xml:space="preserve"> und bearbeiten</w:t>
+      </w:r>
+      <w:r>
+        <w:rPr>
+          <w:lang w:val="de-DE"/>
+        </w:rPr>
+        <w:tab/>
+        <w:t>2</w:t>
+      </w:r>
+    </w:p>
+    <w:p>
+      <w:pPr>
+        <w:pStyle w:val="Listenabsatz"/>
+        <w:numPr>
+          <w:ilvl w:val="0"/>
+          <w:numId w:val="14"/>
+        </w:numPr>
+        <w:spacing w:after="160" w:line="259" w:lineRule="auto"/>
+        <w:rPr>
+          <w:rFonts w:eastAsiaTheme="majorEastAsia" w:cstheme="majorBidi"/>
+          <w:b/>
+          <w:sz w:val="24"/>
+          <w:szCs w:val="26"/>
+          <w:lang w:val="de-DE"/>
+        </w:rPr>
+      </w:pPr>
+      <w:r>
+        <w:rPr>
+          <w:lang w:val="de-DE"/>
+        </w:rPr>
+        <w:t>Panel send Mai</w:t>
+      </w:r>
+      <w:r>
+        <w:rPr>
+          <w:lang w:val="de-DE"/>
+        </w:rPr>
+        <w:t>l</w:t>
+      </w:r>
+      <w:r>
+        <w:rPr>
+          <w:lang w:val="de-DE"/>
+        </w:rPr>
+        <w:tab/>
+      </w:r>
+      <w:r>
+        <w:rPr>
+          <w:lang w:val="de-DE"/>
+        </w:rPr>
+        <w:tab/>
+      </w:r>
+      <w:r>
+        <w:rPr>
+          <w:lang w:val="de-DE"/>
+        </w:rPr>
+        <w:tab/>
+      </w:r>
+      <w:r>
+        <w:rPr>
+          <w:lang w:val="de-DE"/>
+        </w:rPr>
+        <w:tab/>
+      </w:r>
+      <w:r>
+        <w:rPr>
+          <w:lang w:val="de-DE"/>
+        </w:rPr>
+        <w:tab/>
+        <w:t>1,5</w:t>
+      </w:r>
+    </w:p>
+    <w:p>
+      <w:pPr>
+        <w:pStyle w:val="berschrift2"/>
+        <w:rPr>
+          <w:lang w:val="de-DE"/>
+        </w:rPr>
+      </w:pPr>
+      <w:r>
+        <w:rPr>
+          <w:lang w:val="de-DE"/>
+        </w:rPr>
+        <w:lastRenderedPageBreak/>
+        <w:t xml:space="preserve">Story: </w:t>
+      </w:r>
+      <w:r>
+        <w:rPr>
+          <w:lang w:val="de-DE"/>
+        </w:rPr>
+        <w:t xml:space="preserve">Admin </w:t>
+      </w:r>
+      <w:r>
+        <w:rPr>
+          <w:lang w:val="de-DE"/>
+        </w:rPr>
+        <w:t>Kurs</w:t>
+      </w:r>
+      <w:r>
+        <w:rPr>
+          <w:lang w:val="de-DE"/>
+        </w:rPr>
+        <w:t>auflösung</w:t>
+      </w:r>
+    </w:p>
+    <w:p>
+      <w:pPr>
+        <w:rPr>
+          <w:lang w:val="de-DE"/>
+        </w:rPr>
+      </w:pPr>
+      <w:r>
+        <w:rPr>
+          <w:lang w:val="de-DE"/>
+        </w:rPr>
+        <w:t>Akzeptanzkriterien:</w:t>
+      </w:r>
+    </w:p>
+    <w:p>
+      <w:pPr>
+        <w:pStyle w:val="Listenabsatz"/>
+        <w:numPr>
+          <w:ilvl w:val="0"/>
+          <w:numId w:val="13"/>
+        </w:numPr>
+        <w:rPr>
+          <w:lang w:val="de-DE"/>
+        </w:rPr>
+      </w:pPr>
+      <w:r>
+        <w:rPr>
+          <w:lang w:val="de-DE"/>
+        </w:rPr>
+        <w:t>Manuell durch Mitarbeiter</w:t>
+      </w:r>
+    </w:p>
+    <w:p>
+      <w:pPr>
+        <w:pStyle w:val="Listenabsatz"/>
+        <w:numPr>
+          <w:ilvl w:val="0"/>
+          <w:numId w:val="13"/>
+        </w:numPr>
+        <w:rPr>
+          <w:lang w:val="de-DE"/>
+        </w:rPr>
+      </w:pPr>
+      <w:r>
+        <w:rPr>
+          <w:lang w:val="de-DE"/>
+        </w:rPr>
+        <w:t>E-Mail an alle Teilnehmer</w:t>
+      </w:r>
+      <w:r>
+        <w:rPr>
+          <w:lang w:val="de-DE"/>
+        </w:rPr>
+        <w:t xml:space="preserve"> versende</w:t>
+      </w:r>
+      <w:r>
+        <w:rPr>
+          <w:lang w:val="de-DE"/>
+        </w:rPr>
+        <w:t>n (</w:t>
+      </w:r>
+      <w:r>
+        <w:rPr>
+          <w:lang w:val="de-DE"/>
+        </w:rPr>
+        <w:t>keine Gründe, automatisch generiert</w:t>
+      </w:r>
+      <w:r>
+        <w:rPr>
+          <w:lang w:val="de-DE"/>
+        </w:rPr>
+        <w:t>)</w:t>
+      </w:r>
+    </w:p>
+    <w:p>
+      <w:pPr>
+        <w:rPr>
+          <w:lang w:val="de-DE"/>
+        </w:rPr>
+      </w:pPr>
+    </w:p>
+    <w:p>
+      <w:pPr>
+        <w:rPr>
+          <w:lang w:val="de-DE"/>
+        </w:rPr>
+      </w:pPr>
+      <w:r>
+        <w:rPr>
+          <w:lang w:val="de-DE"/>
+        </w:rPr>
+        <w:t>Points:</w:t>
+      </w:r>
+      <w:r>
+        <w:rPr>
+          <w:lang w:val="de-DE"/>
+        </w:rPr>
+        <w:t xml:space="preserve"> </w:t>
+      </w:r>
+      <w:r>
+        <w:rPr>
+          <w:lang w:val="de-DE"/>
+        </w:rPr>
+        <w:t>13</w:t>
+      </w:r>
+    </w:p>
+    <w:p>
+      <w:pPr>
+        <w:rPr>
+          <w:lang w:val="de-DE"/>
+        </w:rPr>
+      </w:pPr>
+    </w:p>
+    <w:p>
+      <w:pPr>
+        <w:rPr>
+          <w:lang w:val="de-DE"/>
+        </w:rPr>
+      </w:pPr>
+      <w:r>
+        <w:rPr>
+          <w:lang w:val="de-DE"/>
+        </w:rPr>
+        <w:t>Tasks:</w:t>
+      </w:r>
+      <w:r>
+        <w:rPr>
+          <w:lang w:val="de-DE"/>
+        </w:rPr>
+        <w:t xml:space="preserve"> </w:t>
+      </w:r>
+    </w:p>
+    <w:p>
+      <w:pPr>
+        <w:pStyle w:val="Listenabsatz"/>
+        <w:numPr>
+          <w:ilvl w:val="0"/>
+          <w:numId w:val="15"/>
+        </w:numPr>
+        <w:rPr>
+          <w:lang w:val="de-DE"/>
+        </w:rPr>
+      </w:pPr>
+      <w:r>
+        <w:rPr>
+          <w:lang w:val="de-DE"/>
+        </w:rPr>
+        <w:t>Löschen</w:t>
+      </w:r>
+      <w:r>
+        <w:rPr>
+          <w:lang w:val="de-DE"/>
+        </w:rPr>
+        <w:tab/>
+      </w:r>
+      <w:r>
+        <w:rPr>
+          <w:lang w:val="de-DE"/>
+        </w:rPr>
+        <w:tab/>
+        <w:t>1</w:t>
+      </w:r>
+    </w:p>
+    <w:p>
+      <w:pPr>
+        <w:pStyle w:val="Listenabsatz"/>
+        <w:numPr>
+          <w:ilvl w:val="0"/>
+          <w:numId w:val="15"/>
+        </w:numPr>
+        <w:rPr>
+          <w:lang w:val="de-DE"/>
+        </w:rPr>
+      </w:pPr>
+      <w:r>
+        <w:rPr>
+          <w:lang w:val="de-DE"/>
+        </w:rPr>
+        <w:t>Löschen bestätigen</w:t>
+      </w:r>
+      <w:r>
+        <w:rPr>
+          <w:lang w:val="de-DE"/>
+        </w:rPr>
+        <w:tab/>
+        <w:t>1</w:t>
+      </w:r>
+    </w:p>
+    <w:p>
+      <w:pPr>
+        <w:pStyle w:val="Listenabsatz"/>
+        <w:numPr>
+          <w:ilvl w:val="0"/>
+          <w:numId w:val="15"/>
+        </w:numPr>
+        <w:rPr>
+          <w:lang w:val="de-DE"/>
+        </w:rPr>
+      </w:pPr>
+      <w:r>
+        <w:rPr>
+          <w:lang w:val="de-DE"/>
+        </w:rPr>
+        <w:t>E-Mail</w:t>
+      </w:r>
+      <w:r>
+        <w:rPr>
+          <w:lang w:val="de-DE"/>
+        </w:rPr>
+        <w:tab/>
+      </w:r>
+      <w:r>
+        <w:rPr>
+          <w:lang w:val="de-DE"/>
+        </w:rPr>
+        <w:tab/>
+      </w:r>
+      <w:r>
+        <w:rPr>
+          <w:lang w:val="de-DE"/>
+        </w:rPr>
+        <w:tab/>
+      </w:r>
+      <w:r>
+        <w:rPr>
+          <w:lang w:val="de-DE"/>
+        </w:rPr>
+        <w:t>0,5</w:t>
       </w:r>
       <w:bookmarkStart w:id="0" w:name="_GoBack"/>
       <w:bookmarkEnd w:id="0"/>
+    </w:p>
+    <w:p>
+      <w:pPr>
+        <w:rPr>
+          <w:lang w:val="de-DE"/>
+        </w:rPr>
+      </w:pPr>
+    </w:p>
+    <w:p>
+      <w:pPr>
+        <w:pStyle w:val="berschrift2"/>
+        <w:rPr>
+          <w:lang w:val="de-DE"/>
+        </w:rPr>
+      </w:pPr>
+      <w:proofErr w:type="spellStart"/>
+      <w:r>
+        <w:rPr>
+          <w:lang w:val="de-DE"/>
+        </w:rPr>
+        <w:t>Finished</w:t>
+      </w:r>
+      <w:proofErr w:type="spellEnd"/>
+      <w:r>
+        <w:rPr>
+          <w:lang w:val="de-DE"/>
+        </w:rPr>
+        <w:t xml:space="preserve"> Stories</w:t>
+      </w:r>
+      <w:r>
+        <w:rPr>
+          <w:lang w:val="de-DE"/>
+        </w:rPr>
+        <w:t>:</w:t>
+      </w:r>
+    </w:p>
+    <w:p>
+      <w:pPr>
+        <w:pStyle w:val="Listenabsatz"/>
+        <w:numPr>
+          <w:ilvl w:val="0"/>
+          <w:numId w:val="10"/>
+        </w:numPr>
+        <w:rPr>
+          <w:lang w:val="de-DE"/>
+        </w:rPr>
+      </w:pPr>
+      <w:r>
+        <w:rPr>
+          <w:lang w:val="de-DE"/>
+        </w:rPr>
+        <w:t>Login</w:t>
+      </w:r>
+    </w:p>
+    <w:p>
+      <w:pPr>
+        <w:pStyle w:val="Listenabsatz"/>
+        <w:numPr>
+          <w:ilvl w:val="0"/>
+          <w:numId w:val="10"/>
+        </w:numPr>
+        <w:rPr>
+          <w:lang w:val="de-DE"/>
+        </w:rPr>
+      </w:pPr>
+      <w:r>
+        <w:rPr>
+          <w:lang w:val="de-DE"/>
+        </w:rPr>
+        <w:t>Registration</w:t>
+      </w:r>
     </w:p>
     <w:sectPr>
       <w:headerReference w:type="default" r:id="rId8"/>
@@ -1861,7 +2795,7 @@
         <w:noProof/>
         <w:sz w:val="18"/>
       </w:rPr>
-      <w:t>2019-12-03</w:t>
+      <w:t>2019-12-10</w:t>
     </w:r>
     <w:r>
       <w:rPr>
@@ -1882,6 +2816,119 @@
 <file path=word/numbering.xml><?xml version="1.0" encoding="utf-8"?>
 <w:numbering xmlns:wpc="http://schemas.microsoft.com/office/word/2010/wordprocessingCanvas" xmlns:cx="http://schemas.microsoft.com/office/drawing/2014/chartex" xmlns:cx1="http://schemas.microsoft.com/office/drawing/2015/9/8/chartex" xmlns:cx2="http://schemas.microsoft.com/office/drawing/2015/10/21/chartex" xmlns:cx3="http://schemas.microsoft.com/office/drawing/2016/5/9/chartex" xmlns:cx4="http://schemas.microsoft.com/office/drawing/2016/5/10/chartex" xmlns:cx5="http://schemas.microsoft.com/office/drawing/2016/5/11/chartex" xmlns:cx6="http://schemas.microsoft.com/office/drawing/2016/5/12/chartex" xmlns:cx7="http://schemas.microsoft.com/office/drawing/2016/5/13/chartex" xmlns:cx8="http://schemas.microsoft.com/office/drawing/2016/5/14/chartex" xmlns:mc="http://schemas.openxmlformats.org/markup-compatibility/2006" xmlns:aink="http://schemas.microsoft.com/office/drawing/2016/ink" xmlns:am3d="http://schemas.microsoft.com/office/drawing/2017/model3d" xmlns:o="urn:schemas-microsoft-com:office:office" xmlns:r="http://schemas.openxmlformats.org/officeDocument/2006/relationships" xmlns:m="http://schemas.openxmlformats.org/officeDocument/2006/math" xmlns:v="urn:schemas-microsoft-com:vml" xmlns:wp14="http://schemas.microsoft.com/office/word/2010/wordprocessingDrawing" xmlns:wp="http://schemas.openxmlformats.org/drawingml/2006/wordprocessingDrawing" xmlns:w10="urn:schemas-microsoft-com:office:word" xmlns:w="http://schemas.openxmlformats.org/wordprocessingml/2006/main" xmlns:w14="http://schemas.microsoft.com/office/word/2010/wordml" xmlns:w15="http://schemas.microsoft.com/office/word/2012/wordml" xmlns:w16cid="http://schemas.microsoft.com/office/word/2016/wordml/cid" xmlns:w16se="http://schemas.microsoft.com/office/word/2015/wordml/symex" xmlns:wpg="http://schemas.microsoft.com/office/word/2010/wordprocessingGroup" xmlns:wpi="http://schemas.microsoft.com/office/word/2010/wordprocessingInk" xmlns:wne="http://schemas.microsoft.com/office/word/2006/wordml" xmlns:wps="http://schemas.microsoft.com/office/word/2010/wordprocessingShape" mc:Ignorable="w14 w15 w16se w16cid wp14">
   <w:abstractNum w:abstractNumId="0" w15:restartNumberingAfterBreak="0">
+    <w:nsid w:val="012E00D1"/>
+    <w:multiLevelType w:val="hybridMultilevel"/>
+    <w:tmpl w:val="004C9E94"/>
+    <w:lvl w:ilvl="0" w:tplc="A14AFA88">
+      <w:start w:val="1"/>
+      <w:numFmt w:val="bullet"/>
+      <w:lvlText w:val=""/>
+      <w:lvlJc w:val="left"/>
+      <w:pPr>
+        <w:ind w:left="720" w:hanging="360"/>
+      </w:pPr>
+      <w:rPr>
+        <w:rFonts w:ascii="Symbol" w:hAnsi="Symbol" w:hint="default"/>
+      </w:rPr>
+    </w:lvl>
+    <w:lvl w:ilvl="1" w:tplc="04070003" w:tentative="1">
+      <w:start w:val="1"/>
+      <w:numFmt w:val="bullet"/>
+      <w:lvlText w:val="o"/>
+      <w:lvlJc w:val="left"/>
+      <w:pPr>
+        <w:ind w:left="1440" w:hanging="360"/>
+      </w:pPr>
+      <w:rPr>
+        <w:rFonts w:ascii="Courier New" w:hAnsi="Courier New" w:cs="Courier New" w:hint="default"/>
+      </w:rPr>
+    </w:lvl>
+    <w:lvl w:ilvl="2" w:tplc="04070005" w:tentative="1">
+      <w:start w:val="1"/>
+      <w:numFmt w:val="bullet"/>
+      <w:lvlText w:val=""/>
+      <w:lvlJc w:val="left"/>
+      <w:pPr>
+        <w:ind w:left="2160" w:hanging="360"/>
+      </w:pPr>
+      <w:rPr>
+        <w:rFonts w:ascii="Wingdings" w:hAnsi="Wingdings" w:hint="default"/>
+      </w:rPr>
+    </w:lvl>
+    <w:lvl w:ilvl="3" w:tplc="04070001" w:tentative="1">
+      <w:start w:val="1"/>
+      <w:numFmt w:val="bullet"/>
+      <w:lvlText w:val=""/>
+      <w:lvlJc w:val="left"/>
+      <w:pPr>
+        <w:ind w:left="2880" w:hanging="360"/>
+      </w:pPr>
+      <w:rPr>
+        <w:rFonts w:ascii="Symbol" w:hAnsi="Symbol" w:hint="default"/>
+      </w:rPr>
+    </w:lvl>
+    <w:lvl w:ilvl="4" w:tplc="04070003" w:tentative="1">
+      <w:start w:val="1"/>
+      <w:numFmt w:val="bullet"/>
+      <w:lvlText w:val="o"/>
+      <w:lvlJc w:val="left"/>
+      <w:pPr>
+        <w:ind w:left="3600" w:hanging="360"/>
+      </w:pPr>
+      <w:rPr>
+        <w:rFonts w:ascii="Courier New" w:hAnsi="Courier New" w:cs="Courier New" w:hint="default"/>
+      </w:rPr>
+    </w:lvl>
+    <w:lvl w:ilvl="5" w:tplc="04070005" w:tentative="1">
+      <w:start w:val="1"/>
+      <w:numFmt w:val="bullet"/>
+      <w:lvlText w:val=""/>
+      <w:lvlJc w:val="left"/>
+      <w:pPr>
+        <w:ind w:left="4320" w:hanging="360"/>
+      </w:pPr>
+      <w:rPr>
+        <w:rFonts w:ascii="Wingdings" w:hAnsi="Wingdings" w:hint="default"/>
+      </w:rPr>
+    </w:lvl>
+    <w:lvl w:ilvl="6" w:tplc="04070001" w:tentative="1">
+      <w:start w:val="1"/>
+      <w:numFmt w:val="bullet"/>
+      <w:lvlText w:val=""/>
+      <w:lvlJc w:val="left"/>
+      <w:pPr>
+        <w:ind w:left="5040" w:hanging="360"/>
+      </w:pPr>
+      <w:rPr>
+        <w:rFonts w:ascii="Symbol" w:hAnsi="Symbol" w:hint="default"/>
+      </w:rPr>
+    </w:lvl>
+    <w:lvl w:ilvl="7" w:tplc="04070003" w:tentative="1">
+      <w:start w:val="1"/>
+      <w:numFmt w:val="bullet"/>
+      <w:lvlText w:val="o"/>
+      <w:lvlJc w:val="left"/>
+      <w:pPr>
+        <w:ind w:left="5760" w:hanging="360"/>
+      </w:pPr>
+      <w:rPr>
+        <w:rFonts w:ascii="Courier New" w:hAnsi="Courier New" w:cs="Courier New" w:hint="default"/>
+      </w:rPr>
+    </w:lvl>
+    <w:lvl w:ilvl="8" w:tplc="04070005" w:tentative="1">
+      <w:start w:val="1"/>
+      <w:numFmt w:val="bullet"/>
+      <w:lvlText w:val=""/>
+      <w:lvlJc w:val="left"/>
+      <w:pPr>
+        <w:ind w:left="6480" w:hanging="360"/>
+      </w:pPr>
+      <w:rPr>
+        <w:rFonts w:ascii="Wingdings" w:hAnsi="Wingdings" w:hint="default"/>
+      </w:rPr>
+    </w:lvl>
+  </w:abstractNum>
+  <w:abstractNum w:abstractNumId="1" w15:restartNumberingAfterBreak="0">
     <w:nsid w:val="017F23A5"/>
     <w:multiLevelType w:val="hybridMultilevel"/>
     <w:tmpl w:val="7626F69E"/>
@@ -1994,7 +3041,7 @@
       </w:rPr>
     </w:lvl>
   </w:abstractNum>
-  <w:abstractNum w:abstractNumId="1" w15:restartNumberingAfterBreak="0">
+  <w:abstractNum w:abstractNumId="2" w15:restartNumberingAfterBreak="0">
     <w:nsid w:val="03CF47CE"/>
     <w:multiLevelType w:val="hybridMultilevel"/>
     <w:tmpl w:val="D4D80E04"/>
@@ -2107,7 +3154,7 @@
       </w:rPr>
     </w:lvl>
   </w:abstractNum>
-  <w:abstractNum w:abstractNumId="2" w15:restartNumberingAfterBreak="0">
+  <w:abstractNum w:abstractNumId="3" w15:restartNumberingAfterBreak="0">
     <w:nsid w:val="0443339E"/>
     <w:multiLevelType w:val="hybridMultilevel"/>
     <w:tmpl w:val="EC806FF8"/>
@@ -2220,7 +3267,120 @@
       </w:rPr>
     </w:lvl>
   </w:abstractNum>
-  <w:abstractNum w:abstractNumId="3" w15:restartNumberingAfterBreak="0">
+  <w:abstractNum w:abstractNumId="4" w15:restartNumberingAfterBreak="0">
+    <w:nsid w:val="07D81728"/>
+    <w:multiLevelType w:val="hybridMultilevel"/>
+    <w:tmpl w:val="0144E802"/>
+    <w:lvl w:ilvl="0" w:tplc="A14AFA88">
+      <w:start w:val="1"/>
+      <w:numFmt w:val="bullet"/>
+      <w:lvlText w:val=""/>
+      <w:lvlJc w:val="left"/>
+      <w:pPr>
+        <w:ind w:left="720" w:hanging="360"/>
+      </w:pPr>
+      <w:rPr>
+        <w:rFonts w:ascii="Symbol" w:hAnsi="Symbol" w:hint="default"/>
+      </w:rPr>
+    </w:lvl>
+    <w:lvl w:ilvl="1" w:tplc="04070003" w:tentative="1">
+      <w:start w:val="1"/>
+      <w:numFmt w:val="bullet"/>
+      <w:lvlText w:val="o"/>
+      <w:lvlJc w:val="left"/>
+      <w:pPr>
+        <w:ind w:left="1440" w:hanging="360"/>
+      </w:pPr>
+      <w:rPr>
+        <w:rFonts w:ascii="Courier New" w:hAnsi="Courier New" w:cs="Courier New" w:hint="default"/>
+      </w:rPr>
+    </w:lvl>
+    <w:lvl w:ilvl="2" w:tplc="04070005" w:tentative="1">
+      <w:start w:val="1"/>
+      <w:numFmt w:val="bullet"/>
+      <w:lvlText w:val=""/>
+      <w:lvlJc w:val="left"/>
+      <w:pPr>
+        <w:ind w:left="2160" w:hanging="360"/>
+      </w:pPr>
+      <w:rPr>
+        <w:rFonts w:ascii="Wingdings" w:hAnsi="Wingdings" w:hint="default"/>
+      </w:rPr>
+    </w:lvl>
+    <w:lvl w:ilvl="3" w:tplc="04070001" w:tentative="1">
+      <w:start w:val="1"/>
+      <w:numFmt w:val="bullet"/>
+      <w:lvlText w:val=""/>
+      <w:lvlJc w:val="left"/>
+      <w:pPr>
+        <w:ind w:left="2880" w:hanging="360"/>
+      </w:pPr>
+      <w:rPr>
+        <w:rFonts w:ascii="Symbol" w:hAnsi="Symbol" w:hint="default"/>
+      </w:rPr>
+    </w:lvl>
+    <w:lvl w:ilvl="4" w:tplc="04070003" w:tentative="1">
+      <w:start w:val="1"/>
+      <w:numFmt w:val="bullet"/>
+      <w:lvlText w:val="o"/>
+      <w:lvlJc w:val="left"/>
+      <w:pPr>
+        <w:ind w:left="3600" w:hanging="360"/>
+      </w:pPr>
+      <w:rPr>
+        <w:rFonts w:ascii="Courier New" w:hAnsi="Courier New" w:cs="Courier New" w:hint="default"/>
+      </w:rPr>
+    </w:lvl>
+    <w:lvl w:ilvl="5" w:tplc="04070005" w:tentative="1">
+      <w:start w:val="1"/>
+      <w:numFmt w:val="bullet"/>
+      <w:lvlText w:val=""/>
+      <w:lvlJc w:val="left"/>
+      <w:pPr>
+        <w:ind w:left="4320" w:hanging="360"/>
+      </w:pPr>
+      <w:rPr>
+        <w:rFonts w:ascii="Wingdings" w:hAnsi="Wingdings" w:hint="default"/>
+      </w:rPr>
+    </w:lvl>
+    <w:lvl w:ilvl="6" w:tplc="04070001" w:tentative="1">
+      <w:start w:val="1"/>
+      <w:numFmt w:val="bullet"/>
+      <w:lvlText w:val=""/>
+      <w:lvlJc w:val="left"/>
+      <w:pPr>
+        <w:ind w:left="5040" w:hanging="360"/>
+      </w:pPr>
+      <w:rPr>
+        <w:rFonts w:ascii="Symbol" w:hAnsi="Symbol" w:hint="default"/>
+      </w:rPr>
+    </w:lvl>
+    <w:lvl w:ilvl="7" w:tplc="04070003" w:tentative="1">
+      <w:start w:val="1"/>
+      <w:numFmt w:val="bullet"/>
+      <w:lvlText w:val="o"/>
+      <w:lvlJc w:val="left"/>
+      <w:pPr>
+        <w:ind w:left="5760" w:hanging="360"/>
+      </w:pPr>
+      <w:rPr>
+        <w:rFonts w:ascii="Courier New" w:hAnsi="Courier New" w:cs="Courier New" w:hint="default"/>
+      </w:rPr>
+    </w:lvl>
+    <w:lvl w:ilvl="8" w:tplc="04070005" w:tentative="1">
+      <w:start w:val="1"/>
+      <w:numFmt w:val="bullet"/>
+      <w:lvlText w:val=""/>
+      <w:lvlJc w:val="left"/>
+      <w:pPr>
+        <w:ind w:left="6480" w:hanging="360"/>
+      </w:pPr>
+      <w:rPr>
+        <w:rFonts w:ascii="Wingdings" w:hAnsi="Wingdings" w:hint="default"/>
+      </w:rPr>
+    </w:lvl>
+  </w:abstractNum>
+  <w:abstractNum w:abstractNumId="5" w15:restartNumberingAfterBreak="0">
     <w:nsid w:val="0EDE0DA7"/>
     <w:multiLevelType w:val="hybridMultilevel"/>
     <w:tmpl w:val="47CA925C"/>
@@ -2333,7 +3493,7 @@
       </w:rPr>
     </w:lvl>
   </w:abstractNum>
-  <w:abstractNum w:abstractNumId="4" w15:restartNumberingAfterBreak="0">
+  <w:abstractNum w:abstractNumId="6" w15:restartNumberingAfterBreak="0">
     <w:nsid w:val="23147EC7"/>
     <w:multiLevelType w:val="hybridMultilevel"/>
     <w:tmpl w:val="F5BE40D4"/>
@@ -2446,7 +3606,7 @@
       </w:rPr>
     </w:lvl>
   </w:abstractNum>
-  <w:abstractNum w:abstractNumId="5" w15:restartNumberingAfterBreak="0">
+  <w:abstractNum w:abstractNumId="7" w15:restartNumberingAfterBreak="0">
     <w:nsid w:val="33F151A4"/>
     <w:multiLevelType w:val="hybridMultilevel"/>
     <w:tmpl w:val="7E88C612"/>
@@ -2559,7 +3719,7 @@
       </w:rPr>
     </w:lvl>
   </w:abstractNum>
-  <w:abstractNum w:abstractNumId="6" w15:restartNumberingAfterBreak="0">
+  <w:abstractNum w:abstractNumId="8" w15:restartNumberingAfterBreak="0">
     <w:nsid w:val="3AA337B6"/>
     <w:multiLevelType w:val="hybridMultilevel"/>
     <w:tmpl w:val="C478E41A"/>
@@ -2672,10 +3832,236 @@
       </w:rPr>
     </w:lvl>
   </w:abstractNum>
-  <w:abstractNum w:abstractNumId="7" w15:restartNumberingAfterBreak="0">
+  <w:abstractNum w:abstractNumId="9" w15:restartNumberingAfterBreak="0">
+    <w:nsid w:val="3D5F2CED"/>
+    <w:multiLevelType w:val="hybridMultilevel"/>
+    <w:tmpl w:val="63705344"/>
+    <w:lvl w:ilvl="0" w:tplc="A14AFA88">
+      <w:start w:val="1"/>
+      <w:numFmt w:val="bullet"/>
+      <w:lvlText w:val=""/>
+      <w:lvlJc w:val="left"/>
+      <w:pPr>
+        <w:ind w:left="720" w:hanging="360"/>
+      </w:pPr>
+      <w:rPr>
+        <w:rFonts w:ascii="Symbol" w:hAnsi="Symbol" w:hint="default"/>
+      </w:rPr>
+    </w:lvl>
+    <w:lvl w:ilvl="1" w:tplc="04070003" w:tentative="1">
+      <w:start w:val="1"/>
+      <w:numFmt w:val="bullet"/>
+      <w:lvlText w:val="o"/>
+      <w:lvlJc w:val="left"/>
+      <w:pPr>
+        <w:ind w:left="1440" w:hanging="360"/>
+      </w:pPr>
+      <w:rPr>
+        <w:rFonts w:ascii="Courier New" w:hAnsi="Courier New" w:cs="Courier New" w:hint="default"/>
+      </w:rPr>
+    </w:lvl>
+    <w:lvl w:ilvl="2" w:tplc="04070005" w:tentative="1">
+      <w:start w:val="1"/>
+      <w:numFmt w:val="bullet"/>
+      <w:lvlText w:val=""/>
+      <w:lvlJc w:val="left"/>
+      <w:pPr>
+        <w:ind w:left="2160" w:hanging="360"/>
+      </w:pPr>
+      <w:rPr>
+        <w:rFonts w:ascii="Wingdings" w:hAnsi="Wingdings" w:hint="default"/>
+      </w:rPr>
+    </w:lvl>
+    <w:lvl w:ilvl="3" w:tplc="04070001" w:tentative="1">
+      <w:start w:val="1"/>
+      <w:numFmt w:val="bullet"/>
+      <w:lvlText w:val=""/>
+      <w:lvlJc w:val="left"/>
+      <w:pPr>
+        <w:ind w:left="2880" w:hanging="360"/>
+      </w:pPr>
+      <w:rPr>
+        <w:rFonts w:ascii="Symbol" w:hAnsi="Symbol" w:hint="default"/>
+      </w:rPr>
+    </w:lvl>
+    <w:lvl w:ilvl="4" w:tplc="04070003" w:tentative="1">
+      <w:start w:val="1"/>
+      <w:numFmt w:val="bullet"/>
+      <w:lvlText w:val="o"/>
+      <w:lvlJc w:val="left"/>
+      <w:pPr>
+        <w:ind w:left="3600" w:hanging="360"/>
+      </w:pPr>
+      <w:rPr>
+        <w:rFonts w:ascii="Courier New" w:hAnsi="Courier New" w:cs="Courier New" w:hint="default"/>
+      </w:rPr>
+    </w:lvl>
+    <w:lvl w:ilvl="5" w:tplc="04070005" w:tentative="1">
+      <w:start w:val="1"/>
+      <w:numFmt w:val="bullet"/>
+      <w:lvlText w:val=""/>
+      <w:lvlJc w:val="left"/>
+      <w:pPr>
+        <w:ind w:left="4320" w:hanging="360"/>
+      </w:pPr>
+      <w:rPr>
+        <w:rFonts w:ascii="Wingdings" w:hAnsi="Wingdings" w:hint="default"/>
+      </w:rPr>
+    </w:lvl>
+    <w:lvl w:ilvl="6" w:tplc="04070001" w:tentative="1">
+      <w:start w:val="1"/>
+      <w:numFmt w:val="bullet"/>
+      <w:lvlText w:val=""/>
+      <w:lvlJc w:val="left"/>
+      <w:pPr>
+        <w:ind w:left="5040" w:hanging="360"/>
+      </w:pPr>
+      <w:rPr>
+        <w:rFonts w:ascii="Symbol" w:hAnsi="Symbol" w:hint="default"/>
+      </w:rPr>
+    </w:lvl>
+    <w:lvl w:ilvl="7" w:tplc="04070003" w:tentative="1">
+      <w:start w:val="1"/>
+      <w:numFmt w:val="bullet"/>
+      <w:lvlText w:val="o"/>
+      <w:lvlJc w:val="left"/>
+      <w:pPr>
+        <w:ind w:left="5760" w:hanging="360"/>
+      </w:pPr>
+      <w:rPr>
+        <w:rFonts w:ascii="Courier New" w:hAnsi="Courier New" w:cs="Courier New" w:hint="default"/>
+      </w:rPr>
+    </w:lvl>
+    <w:lvl w:ilvl="8" w:tplc="04070005" w:tentative="1">
+      <w:start w:val="1"/>
+      <w:numFmt w:val="bullet"/>
+      <w:lvlText w:val=""/>
+      <w:lvlJc w:val="left"/>
+      <w:pPr>
+        <w:ind w:left="6480" w:hanging="360"/>
+      </w:pPr>
+      <w:rPr>
+        <w:rFonts w:ascii="Wingdings" w:hAnsi="Wingdings" w:hint="default"/>
+      </w:rPr>
+    </w:lvl>
+  </w:abstractNum>
+  <w:abstractNum w:abstractNumId="10" w15:restartNumberingAfterBreak="0">
+    <w:nsid w:val="3E894B33"/>
+    <w:multiLevelType w:val="hybridMultilevel"/>
+    <w:tmpl w:val="6018FDA2"/>
+    <w:lvl w:ilvl="0" w:tplc="A14AFA88">
+      <w:start w:val="1"/>
+      <w:numFmt w:val="bullet"/>
+      <w:lvlText w:val=""/>
+      <w:lvlJc w:val="left"/>
+      <w:pPr>
+        <w:ind w:left="720" w:hanging="360"/>
+      </w:pPr>
+      <w:rPr>
+        <w:rFonts w:ascii="Symbol" w:hAnsi="Symbol" w:hint="default"/>
+      </w:rPr>
+    </w:lvl>
+    <w:lvl w:ilvl="1" w:tplc="04070003" w:tentative="1">
+      <w:start w:val="1"/>
+      <w:numFmt w:val="bullet"/>
+      <w:lvlText w:val="o"/>
+      <w:lvlJc w:val="left"/>
+      <w:pPr>
+        <w:ind w:left="1440" w:hanging="360"/>
+      </w:pPr>
+      <w:rPr>
+        <w:rFonts w:ascii="Courier New" w:hAnsi="Courier New" w:cs="Courier New" w:hint="default"/>
+      </w:rPr>
+    </w:lvl>
+    <w:lvl w:ilvl="2" w:tplc="04070005" w:tentative="1">
+      <w:start w:val="1"/>
+      <w:numFmt w:val="bullet"/>
+      <w:lvlText w:val=""/>
+      <w:lvlJc w:val="left"/>
+      <w:pPr>
+        <w:ind w:left="2160" w:hanging="360"/>
+      </w:pPr>
+      <w:rPr>
+        <w:rFonts w:ascii="Wingdings" w:hAnsi="Wingdings" w:hint="default"/>
+      </w:rPr>
+    </w:lvl>
+    <w:lvl w:ilvl="3" w:tplc="04070001" w:tentative="1">
+      <w:start w:val="1"/>
+      <w:numFmt w:val="bullet"/>
+      <w:lvlText w:val=""/>
+      <w:lvlJc w:val="left"/>
+      <w:pPr>
+        <w:ind w:left="2880" w:hanging="360"/>
+      </w:pPr>
+      <w:rPr>
+        <w:rFonts w:ascii="Symbol" w:hAnsi="Symbol" w:hint="default"/>
+      </w:rPr>
+    </w:lvl>
+    <w:lvl w:ilvl="4" w:tplc="04070003" w:tentative="1">
+      <w:start w:val="1"/>
+      <w:numFmt w:val="bullet"/>
+      <w:lvlText w:val="o"/>
+      <w:lvlJc w:val="left"/>
+      <w:pPr>
+        <w:ind w:left="3600" w:hanging="360"/>
+      </w:pPr>
+      <w:rPr>
+        <w:rFonts w:ascii="Courier New" w:hAnsi="Courier New" w:cs="Courier New" w:hint="default"/>
+      </w:rPr>
+    </w:lvl>
+    <w:lvl w:ilvl="5" w:tplc="04070005" w:tentative="1">
+      <w:start w:val="1"/>
+      <w:numFmt w:val="bullet"/>
+      <w:lvlText w:val=""/>
+      <w:lvlJc w:val="left"/>
+      <w:pPr>
+        <w:ind w:left="4320" w:hanging="360"/>
+      </w:pPr>
+      <w:rPr>
+        <w:rFonts w:ascii="Wingdings" w:hAnsi="Wingdings" w:hint="default"/>
+      </w:rPr>
+    </w:lvl>
+    <w:lvl w:ilvl="6" w:tplc="04070001" w:tentative="1">
+      <w:start w:val="1"/>
+      <w:numFmt w:val="bullet"/>
+      <w:lvlText w:val=""/>
+      <w:lvlJc w:val="left"/>
+      <w:pPr>
+        <w:ind w:left="5040" w:hanging="360"/>
+      </w:pPr>
+      <w:rPr>
+        <w:rFonts w:ascii="Symbol" w:hAnsi="Symbol" w:hint="default"/>
+      </w:rPr>
+    </w:lvl>
+    <w:lvl w:ilvl="7" w:tplc="04070003" w:tentative="1">
+      <w:start w:val="1"/>
+      <w:numFmt w:val="bullet"/>
+      <w:lvlText w:val="o"/>
+      <w:lvlJc w:val="left"/>
+      <w:pPr>
+        <w:ind w:left="5760" w:hanging="360"/>
+      </w:pPr>
+      <w:rPr>
+        <w:rFonts w:ascii="Courier New" w:hAnsi="Courier New" w:cs="Courier New" w:hint="default"/>
+      </w:rPr>
+    </w:lvl>
+    <w:lvl w:ilvl="8" w:tplc="04070005" w:tentative="1">
+      <w:start w:val="1"/>
+      <w:numFmt w:val="bullet"/>
+      <w:lvlText w:val=""/>
+      <w:lvlJc w:val="left"/>
+      <w:pPr>
+        <w:ind w:left="6480" w:hanging="360"/>
+      </w:pPr>
+      <w:rPr>
+        <w:rFonts w:ascii="Wingdings" w:hAnsi="Wingdings" w:hint="default"/>
+      </w:rPr>
+    </w:lvl>
+  </w:abstractNum>
+  <w:abstractNum w:abstractNumId="11" w15:restartNumberingAfterBreak="0">
     <w:nsid w:val="4BDF7D6F"/>
     <w:multiLevelType w:val="hybridMultilevel"/>
-    <w:tmpl w:val="BC827132"/>
+    <w:tmpl w:val="4BAC8C78"/>
     <w:lvl w:ilvl="0" w:tplc="A14AFA88">
       <w:start w:val="1"/>
       <w:numFmt w:val="bullet"/>
@@ -2785,7 +4171,7 @@
       </w:rPr>
     </w:lvl>
   </w:abstractNum>
-  <w:abstractNum w:abstractNumId="8" w15:restartNumberingAfterBreak="0">
+  <w:abstractNum w:abstractNumId="12" w15:restartNumberingAfterBreak="0">
     <w:nsid w:val="65E249DC"/>
     <w:multiLevelType w:val="hybridMultilevel"/>
     <w:tmpl w:val="67BC202A"/>
@@ -2898,7 +4284,120 @@
       </w:rPr>
     </w:lvl>
   </w:abstractNum>
-  <w:abstractNum w:abstractNumId="9" w15:restartNumberingAfterBreak="0">
+  <w:abstractNum w:abstractNumId="13" w15:restartNumberingAfterBreak="0">
+    <w:nsid w:val="73013203"/>
+    <w:multiLevelType w:val="hybridMultilevel"/>
+    <w:tmpl w:val="1F92A676"/>
+    <w:lvl w:ilvl="0" w:tplc="A14AFA88">
+      <w:start w:val="1"/>
+      <w:numFmt w:val="bullet"/>
+      <w:lvlText w:val=""/>
+      <w:lvlJc w:val="left"/>
+      <w:pPr>
+        <w:ind w:left="720" w:hanging="360"/>
+      </w:pPr>
+      <w:rPr>
+        <w:rFonts w:ascii="Symbol" w:hAnsi="Symbol" w:hint="default"/>
+      </w:rPr>
+    </w:lvl>
+    <w:lvl w:ilvl="1" w:tplc="04070003" w:tentative="1">
+      <w:start w:val="1"/>
+      <w:numFmt w:val="bullet"/>
+      <w:lvlText w:val="o"/>
+      <w:lvlJc w:val="left"/>
+      <w:pPr>
+        <w:ind w:left="1440" w:hanging="360"/>
+      </w:pPr>
+      <w:rPr>
+        <w:rFonts w:ascii="Courier New" w:hAnsi="Courier New" w:cs="Courier New" w:hint="default"/>
+      </w:rPr>
+    </w:lvl>
+    <w:lvl w:ilvl="2" w:tplc="04070005" w:tentative="1">
+      <w:start w:val="1"/>
+      <w:numFmt w:val="bullet"/>
+      <w:lvlText w:val=""/>
+      <w:lvlJc w:val="left"/>
+      <w:pPr>
+        <w:ind w:left="2160" w:hanging="360"/>
+      </w:pPr>
+      <w:rPr>
+        <w:rFonts w:ascii="Wingdings" w:hAnsi="Wingdings" w:hint="default"/>
+      </w:rPr>
+    </w:lvl>
+    <w:lvl w:ilvl="3" w:tplc="04070001" w:tentative="1">
+      <w:start w:val="1"/>
+      <w:numFmt w:val="bullet"/>
+      <w:lvlText w:val=""/>
+      <w:lvlJc w:val="left"/>
+      <w:pPr>
+        <w:ind w:left="2880" w:hanging="360"/>
+      </w:pPr>
+      <w:rPr>
+        <w:rFonts w:ascii="Symbol" w:hAnsi="Symbol" w:hint="default"/>
+      </w:rPr>
+    </w:lvl>
+    <w:lvl w:ilvl="4" w:tplc="04070003" w:tentative="1">
+      <w:start w:val="1"/>
+      <w:numFmt w:val="bullet"/>
+      <w:lvlText w:val="o"/>
+      <w:lvlJc w:val="left"/>
+      <w:pPr>
+        <w:ind w:left="3600" w:hanging="360"/>
+      </w:pPr>
+      <w:rPr>
+        <w:rFonts w:ascii="Courier New" w:hAnsi="Courier New" w:cs="Courier New" w:hint="default"/>
+      </w:rPr>
+    </w:lvl>
+    <w:lvl w:ilvl="5" w:tplc="04070005" w:tentative="1">
+      <w:start w:val="1"/>
+      <w:numFmt w:val="bullet"/>
+      <w:lvlText w:val=""/>
+      <w:lvlJc w:val="left"/>
+      <w:pPr>
+        <w:ind w:left="4320" w:hanging="360"/>
+      </w:pPr>
+      <w:rPr>
+        <w:rFonts w:ascii="Wingdings" w:hAnsi="Wingdings" w:hint="default"/>
+      </w:rPr>
+    </w:lvl>
+    <w:lvl w:ilvl="6" w:tplc="04070001" w:tentative="1">
+      <w:start w:val="1"/>
+      <w:numFmt w:val="bullet"/>
+      <w:lvlText w:val=""/>
+      <w:lvlJc w:val="left"/>
+      <w:pPr>
+        <w:ind w:left="5040" w:hanging="360"/>
+      </w:pPr>
+      <w:rPr>
+        <w:rFonts w:ascii="Symbol" w:hAnsi="Symbol" w:hint="default"/>
+      </w:rPr>
+    </w:lvl>
+    <w:lvl w:ilvl="7" w:tplc="04070003" w:tentative="1">
+      <w:start w:val="1"/>
+      <w:numFmt w:val="bullet"/>
+      <w:lvlText w:val="o"/>
+      <w:lvlJc w:val="left"/>
+      <w:pPr>
+        <w:ind w:left="5760" w:hanging="360"/>
+      </w:pPr>
+      <w:rPr>
+        <w:rFonts w:ascii="Courier New" w:hAnsi="Courier New" w:cs="Courier New" w:hint="default"/>
+      </w:rPr>
+    </w:lvl>
+    <w:lvl w:ilvl="8" w:tplc="04070005" w:tentative="1">
+      <w:start w:val="1"/>
+      <w:numFmt w:val="bullet"/>
+      <w:lvlText w:val=""/>
+      <w:lvlJc w:val="left"/>
+      <w:pPr>
+        <w:ind w:left="6480" w:hanging="360"/>
+      </w:pPr>
+      <w:rPr>
+        <w:rFonts w:ascii="Wingdings" w:hAnsi="Wingdings" w:hint="default"/>
+      </w:rPr>
+    </w:lvl>
+  </w:abstractNum>
+  <w:abstractNum w:abstractNumId="14" w15:restartNumberingAfterBreak="0">
     <w:nsid w:val="7EA54D76"/>
     <w:multiLevelType w:val="hybridMultilevel"/>
     <w:tmpl w:val="D612F906"/>
@@ -3012,33 +4511,48 @@
     </w:lvl>
   </w:abstractNum>
   <w:num w:numId="1">
+    <w:abstractNumId w:val="3"/>
+  </w:num>
+  <w:num w:numId="2">
+    <w:abstractNumId w:val="1"/>
+  </w:num>
+  <w:num w:numId="3">
+    <w:abstractNumId w:val="12"/>
+  </w:num>
+  <w:num w:numId="4">
     <w:abstractNumId w:val="2"/>
   </w:num>
-  <w:num w:numId="2">
+  <w:num w:numId="5">
+    <w:abstractNumId w:val="8"/>
+  </w:num>
+  <w:num w:numId="6">
+    <w:abstractNumId w:val="11"/>
+  </w:num>
+  <w:num w:numId="7">
+    <w:abstractNumId w:val="5"/>
+  </w:num>
+  <w:num w:numId="8">
+    <w:abstractNumId w:val="6"/>
+  </w:num>
+  <w:num w:numId="9">
+    <w:abstractNumId w:val="7"/>
+  </w:num>
+  <w:num w:numId="10">
+    <w:abstractNumId w:val="14"/>
+  </w:num>
+  <w:num w:numId="11">
+    <w:abstractNumId w:val="13"/>
+  </w:num>
+  <w:num w:numId="12">
     <w:abstractNumId w:val="0"/>
   </w:num>
-  <w:num w:numId="3">
-    <w:abstractNumId w:val="8"/>
+  <w:num w:numId="13">
+    <w:abstractNumId w:val="10"/>
   </w:num>
-  <w:num w:numId="4">
-    <w:abstractNumId w:val="1"/>
-  </w:num>
-  <w:num w:numId="5">
-    <w:abstractNumId w:val="6"/>
-  </w:num>
-  <w:num w:numId="6">
-    <w:abstractNumId w:val="7"/>
-  </w:num>
-  <w:num w:numId="7">
-    <w:abstractNumId w:val="3"/>
-  </w:num>
-  <w:num w:numId="8">
+  <w:num w:numId="14">
     <w:abstractNumId w:val="4"/>
   </w:num>
-  <w:num w:numId="9">
-    <w:abstractNumId w:val="5"/>
-  </w:num>
-  <w:num w:numId="10">
+  <w:num w:numId="15">
     <w:abstractNumId w:val="9"/>
   </w:num>
 </w:numbering>

</xml_diff>